<commit_message>
jos 2 negativna testa
</commit_message>
<xml_diff>
--- a/PC Press Documentation.docx
+++ b/PC Press Documentation.docx
@@ -375,30 +375,46 @@
         </w:rPr>
         <w:t xml:space="preserve">the field should accept only capital and </w:t>
       </w:r>
+      <w:r>
+        <w:rPr>
+          <w:rFonts w:asciiTheme="majorHAnsi" w:hAnsiTheme="majorHAnsi" w:cstheme="majorHAnsi"/>
+          <w:sz w:val="24"/>
+        </w:rPr>
+        <w:t>lower case letters,  between</w:t>
+      </w:r>
+      <w:r>
+        <w:rPr>
+          <w:rFonts w:asciiTheme="majorHAnsi" w:hAnsiTheme="majorHAnsi" w:cstheme="majorHAnsi"/>
+          <w:sz w:val="24"/>
+        </w:rPr>
+        <w:t xml:space="preserve"> Name and Surname is required</w:t>
+      </w:r>
+      <w:r>
+        <w:rPr>
+          <w:rFonts w:asciiTheme="majorHAnsi" w:hAnsiTheme="majorHAnsi" w:cstheme="majorHAnsi"/>
+          <w:sz w:val="24"/>
+        </w:rPr>
+        <w:t xml:space="preserve"> between Name and </w:t>
+      </w:r>
       <w:proofErr w:type="spellStart"/>
       <w:r>
         <w:rPr>
           <w:rFonts w:asciiTheme="majorHAnsi" w:hAnsiTheme="majorHAnsi" w:cstheme="majorHAnsi"/>
           <w:sz w:val="24"/>
         </w:rPr>
-        <w:t>low</w:t>
-      </w:r>
-      <w:r>
-        <w:rPr>
-          <w:rFonts w:asciiTheme="majorHAnsi" w:hAnsiTheme="majorHAnsi" w:cstheme="majorHAnsi"/>
-          <w:sz w:val="24"/>
-        </w:rPr>
-        <w:t>between</w:t>
+        <w:t>Surna</w:t>
       </w:r>
       <w:proofErr w:type="spellEnd"/>
       <w:r>
-        <w:rPr>
-          <w:rFonts w:asciiTheme="majorHAnsi" w:hAnsiTheme="majorHAnsi" w:cstheme="majorHAnsi"/>
-          <w:sz w:val="24"/>
-        </w:rPr>
-        <w:t xml:space="preserve"> Name and Surname is </w:t>
-      </w:r>
-      <w:proofErr w:type="spellStart"/>
+        <w:t xml:space="preserve"> </w:t>
+      </w:r>
+      <w:r>
+        <w:rPr>
+          <w:rFonts w:asciiTheme="majorHAnsi" w:hAnsiTheme="majorHAnsi" w:cstheme="majorHAnsi"/>
+          <w:sz w:val="24"/>
+        </w:rPr>
+        <w:t xml:space="preserve">accepts all characters and space between street and number is </w:t>
+      </w:r>
       <w:r>
         <w:rPr>
           <w:rFonts w:asciiTheme="majorHAnsi" w:hAnsiTheme="majorHAnsi" w:cstheme="majorHAnsi"/>
@@ -406,56 +422,6 @@
         </w:rPr>
         <w:t>required</w:t>
       </w:r>
-      <w:r>
-        <w:rPr>
-          <w:rFonts w:asciiTheme="majorHAnsi" w:hAnsiTheme="majorHAnsi" w:cstheme="majorHAnsi"/>
-          <w:sz w:val="24"/>
-        </w:rPr>
-        <w:t>d</w:t>
-      </w:r>
-      <w:proofErr w:type="spellEnd"/>
-      <w:r>
-        <w:rPr>
-          <w:rFonts w:asciiTheme="majorHAnsi" w:hAnsiTheme="majorHAnsi" w:cstheme="majorHAnsi"/>
-          <w:sz w:val="24"/>
-        </w:rPr>
-        <w:t xml:space="preserve"> between Name and </w:t>
-      </w:r>
-      <w:proofErr w:type="spellStart"/>
-      <w:r>
-        <w:rPr>
-          <w:rFonts w:asciiTheme="majorHAnsi" w:hAnsiTheme="majorHAnsi" w:cstheme="majorHAnsi"/>
-          <w:sz w:val="24"/>
-        </w:rPr>
-        <w:t>Surna</w:t>
-      </w:r>
-      <w:proofErr w:type="spellEnd"/>
-      <w:r>
-        <w:t xml:space="preserve"> </w:t>
-      </w:r>
-      <w:r>
-        <w:rPr>
-          <w:rFonts w:asciiTheme="majorHAnsi" w:hAnsiTheme="majorHAnsi" w:cstheme="majorHAnsi"/>
-          <w:sz w:val="24"/>
-        </w:rPr>
-        <w:t xml:space="preserve">accepts all characters and space between street and number is </w:t>
-      </w:r>
-      <w:proofErr w:type="spellStart"/>
-      <w:r>
-        <w:rPr>
-          <w:rFonts w:asciiTheme="majorHAnsi" w:hAnsiTheme="majorHAnsi" w:cstheme="majorHAnsi"/>
-          <w:sz w:val="24"/>
-        </w:rPr>
-        <w:t>required</w:t>
-      </w:r>
-      <w:r>
-        <w:rPr>
-          <w:rFonts w:asciiTheme="majorHAnsi" w:hAnsiTheme="majorHAnsi" w:cstheme="majorHAnsi"/>
-          <w:sz w:val="24"/>
-        </w:rPr>
-        <w:t>een</w:t>
-      </w:r>
-      <w:proofErr w:type="spellEnd"/>
       <w:r>
         <w:rPr>
           <w:rFonts w:asciiTheme="majorHAnsi" w:hAnsiTheme="majorHAnsi" w:cstheme="majorHAnsi"/>
@@ -515,21 +481,19 @@
         </w:rPr>
         <w:t xml:space="preserve"> </w:t>
       </w:r>
-      <w:proofErr w:type="spellStart"/>
-      <w:r>
-        <w:rPr>
-          <w:rFonts w:asciiTheme="majorHAnsi" w:hAnsiTheme="majorHAnsi" w:cstheme="majorHAnsi"/>
-          <w:sz w:val="24"/>
-        </w:rPr>
-        <w:t>nd</w:t>
-      </w:r>
-      <w:proofErr w:type="spellEnd"/>
-      <w:r>
-        <w:rPr>
-          <w:rFonts w:asciiTheme="majorHAnsi" w:hAnsiTheme="majorHAnsi" w:cstheme="majorHAnsi"/>
-          <w:sz w:val="24"/>
-        </w:rPr>
-        <w:t xml:space="preserve"> leave them, the </w:t>
+      <w:r>
+        <w:rPr>
+          <w:rFonts w:asciiTheme="majorHAnsi" w:hAnsiTheme="majorHAnsi" w:cstheme="majorHAnsi"/>
+          <w:sz w:val="24"/>
+        </w:rPr>
+        <w:t>and</w:t>
+      </w:r>
+      <w:r>
+        <w:rPr>
+          <w:rFonts w:asciiTheme="majorHAnsi" w:hAnsiTheme="majorHAnsi" w:cstheme="majorHAnsi"/>
+          <w:sz w:val="24"/>
+        </w:rPr>
+        <w:t xml:space="preserve"> leave them, the</w:t>
       </w:r>
       <w:r>
         <w:rPr>
@@ -673,6 +637,8 @@
         </w:rPr>
         <w:t>if you fill in the information correctly and click on order, the pro-invoice should open with the previously entered data.</w:t>
       </w:r>
+      <w:bookmarkStart w:id="0" w:name="_GoBack"/>
+      <w:bookmarkEnd w:id="0"/>
     </w:p>
     <w:p>
       <w:pPr>
@@ -694,8 +660,6 @@
           <w:rFonts w:asciiTheme="majorHAnsi" w:hAnsiTheme="majorHAnsi" w:cstheme="majorHAnsi"/>
         </w:rPr>
       </w:pPr>
-      <w:bookmarkStart w:id="0" w:name="_GoBack"/>
-      <w:bookmarkEnd w:id="0"/>
     </w:p>
     <w:sectPr>
       <w:pgSz w:w="12240" w:h="15840"/>

</xml_diff>